<commit_message>
bổ sung thư viện vào project
</commit_message>
<xml_diff>
--- a/HuongDanSuDung.docx
+++ b/HuongDanSuDung.docx
@@ -3,66 +3,1825 @@
 <w:document xmlns:wpc="http://schemas.microsoft.com/office/word/2010/wordprocessingCanvas" xmlns:mc="http://schemas.openxmlformats.org/markup-compatibility/2006" xmlns:o="urn:schemas-microsoft-com:office:office" xmlns:r="http://schemas.openxmlformats.org/officeDocument/2006/relationships" xmlns:m="http://schemas.openxmlformats.org/officeDocument/2006/math" xmlns:v="urn:schemas-microsoft-com:vml" xmlns:wp14="http://schemas.microsoft.com/office/word/2010/wordprocessingDrawing" xmlns:wp="http://schemas.openxmlformats.org/drawingml/2006/wordprocessingDrawing" xmlns:w10="urn:schemas-microsoft-com:office:word" xmlns:w="http://schemas.openxmlformats.org/wordprocessingml/2006/main" xmlns:w14="http://schemas.microsoft.com/office/word/2010/wordml" xmlns:w15="http://schemas.microsoft.com/office/word/2012/wordml" xmlns:wpg="http://schemas.microsoft.com/office/word/2010/wordprocessingGroup" xmlns:wpi="http://schemas.microsoft.com/office/word/2010/wordprocessingInk" xmlns:wne="http://schemas.microsoft.com/office/word/2006/wordml" xmlns:wps="http://schemas.microsoft.com/office/word/2010/wordprocessingShape" mc:Ignorable="w14 w15 wp14">
   <w:body>
     <w:p>
-      <w:proofErr w:type="spellStart"/>
-      <w:r>
+      <w:pPr>
+        <w:pStyle w:val="ListParagraph"/>
+        <w:numPr>
+          <w:ilvl w:val="0"/>
+          <w:numId w:val="1"/>
+        </w:numPr>
+        <w:rPr>
+          <w:rFonts w:ascii="Times New Roman" w:hAnsi="Times New Roman" w:cs="Times New Roman"/>
+          <w:sz w:val="28"/>
+          <w:szCs w:val="28"/>
+        </w:rPr>
+      </w:pPr>
+      <w:proofErr w:type="spellStart"/>
+      <w:r>
+        <w:rPr>
+          <w:rFonts w:ascii="Times New Roman" w:hAnsi="Times New Roman" w:cs="Times New Roman"/>
+          <w:sz w:val="28"/>
+          <w:szCs w:val="28"/>
+        </w:rPr>
         <w:t>Hướng</w:t>
       </w:r>
       <w:proofErr w:type="spellEnd"/>
       <w:r>
-        <w:t xml:space="preserve"> </w:t>
-      </w:r>
-      <w:proofErr w:type="spellStart"/>
-      <w:r>
+        <w:rPr>
+          <w:rFonts w:ascii="Times New Roman" w:hAnsi="Times New Roman" w:cs="Times New Roman"/>
+          <w:sz w:val="28"/>
+          <w:szCs w:val="28"/>
+        </w:rPr>
+        <w:t xml:space="preserve"> </w:t>
+      </w:r>
+      <w:proofErr w:type="spellStart"/>
+      <w:r>
+        <w:rPr>
+          <w:rFonts w:ascii="Times New Roman" w:hAnsi="Times New Roman" w:cs="Times New Roman"/>
+          <w:sz w:val="28"/>
+          <w:szCs w:val="28"/>
+        </w:rPr>
         <w:t>dẫn</w:t>
       </w:r>
       <w:proofErr w:type="spellEnd"/>
       <w:r>
-        <w:t xml:space="preserve"> </w:t>
-      </w:r>
-      <w:proofErr w:type="spellStart"/>
-      <w:r>
+        <w:rPr>
+          <w:rFonts w:ascii="Times New Roman" w:hAnsi="Times New Roman" w:cs="Times New Roman"/>
+          <w:sz w:val="28"/>
+          <w:szCs w:val="28"/>
+        </w:rPr>
+        <w:t xml:space="preserve"> </w:t>
+      </w:r>
+      <w:proofErr w:type="spellStart"/>
+      <w:r>
+        <w:rPr>
+          <w:rFonts w:ascii="Times New Roman" w:hAnsi="Times New Roman" w:cs="Times New Roman"/>
+          <w:sz w:val="28"/>
+          <w:szCs w:val="28"/>
+        </w:rPr>
         <w:t>sử</w:t>
       </w:r>
       <w:proofErr w:type="spellEnd"/>
       <w:r>
-        <w:t xml:space="preserve"> </w:t>
-      </w:r>
-      <w:proofErr w:type="spellStart"/>
-      <w:r>
+        <w:rPr>
+          <w:rFonts w:ascii="Times New Roman" w:hAnsi="Times New Roman" w:cs="Times New Roman"/>
+          <w:sz w:val="28"/>
+          <w:szCs w:val="28"/>
+        </w:rPr>
+        <w:t xml:space="preserve"> </w:t>
+      </w:r>
+      <w:proofErr w:type="spellStart"/>
+      <w:r>
+        <w:rPr>
+          <w:rFonts w:ascii="Times New Roman" w:hAnsi="Times New Roman" w:cs="Times New Roman"/>
+          <w:sz w:val="28"/>
+          <w:szCs w:val="28"/>
+        </w:rPr>
         <w:t>dụng</w:t>
       </w:r>
       <w:proofErr w:type="spellEnd"/>
       <w:r>
-        <w:t xml:space="preserve"> </w:t>
-      </w:r>
-      <w:proofErr w:type="spellStart"/>
-      <w:r>
+        <w:rPr>
+          <w:rFonts w:ascii="Times New Roman" w:hAnsi="Times New Roman" w:cs="Times New Roman"/>
+          <w:sz w:val="28"/>
+          <w:szCs w:val="28"/>
+        </w:rPr>
+        <w:t xml:space="preserve"> </w:t>
+      </w:r>
+      <w:proofErr w:type="spellStart"/>
+      <w:r>
+        <w:rPr>
+          <w:rFonts w:ascii="Times New Roman" w:hAnsi="Times New Roman" w:cs="Times New Roman"/>
+          <w:sz w:val="28"/>
+          <w:szCs w:val="28"/>
+        </w:rPr>
         <w:t>github</w:t>
       </w:r>
       <w:proofErr w:type="spellEnd"/>
       <w:r>
-        <w:t xml:space="preserve"> </w:t>
-      </w:r>
-      <w:proofErr w:type="spellStart"/>
-      <w:r>
+        <w:rPr>
+          <w:rFonts w:ascii="Times New Roman" w:hAnsi="Times New Roman" w:cs="Times New Roman"/>
+          <w:sz w:val="28"/>
+          <w:szCs w:val="28"/>
+        </w:rPr>
+        <w:t xml:space="preserve"> </w:t>
+      </w:r>
+      <w:proofErr w:type="spellStart"/>
+      <w:r>
+        <w:rPr>
+          <w:rFonts w:ascii="Times New Roman" w:hAnsi="Times New Roman" w:cs="Times New Roman"/>
+          <w:sz w:val="28"/>
+          <w:szCs w:val="28"/>
+        </w:rPr>
         <w:t>với</w:t>
       </w:r>
       <w:proofErr w:type="spellEnd"/>
       <w:r>
-        <w:t xml:space="preserve"> </w:t>
-      </w:r>
-      <w:proofErr w:type="spellStart"/>
-      <w:r>
+        <w:rPr>
+          <w:rFonts w:ascii="Times New Roman" w:hAnsi="Times New Roman" w:cs="Times New Roman"/>
+          <w:sz w:val="28"/>
+          <w:szCs w:val="28"/>
+        </w:rPr>
+        <w:t xml:space="preserve"> </w:t>
+      </w:r>
+      <w:proofErr w:type="spellStart"/>
+      <w:r>
+        <w:rPr>
+          <w:rFonts w:ascii="Times New Roman" w:hAnsi="Times New Roman" w:cs="Times New Roman"/>
+          <w:sz w:val="28"/>
+          <w:szCs w:val="28"/>
+        </w:rPr>
         <w:t>Vistual</w:t>
       </w:r>
       <w:proofErr w:type="spellEnd"/>
       <w:r>
+        <w:rPr>
+          <w:rFonts w:ascii="Times New Roman" w:hAnsi="Times New Roman" w:cs="Times New Roman"/>
+          <w:sz w:val="28"/>
+          <w:szCs w:val="28"/>
+        </w:rPr>
         <w:t xml:space="preserve"> Studio 20XX</w:t>
+      </w:r>
+      <w:r>
+        <w:rPr>
+          <w:rFonts w:ascii="Times New Roman" w:hAnsi="Times New Roman" w:cs="Times New Roman"/>
+          <w:sz w:val="28"/>
+          <w:szCs w:val="28"/>
+        </w:rPr>
+        <w:t>.</w:t>
       </w:r>
     </w:p>
     <w:p>
+      <w:pPr>
+        <w:ind w:left="360"/>
+        <w:rPr>
+          <w:rFonts w:ascii="Times New Roman" w:hAnsi="Times New Roman" w:cs="Times New Roman"/>
+          <w:sz w:val="28"/>
+          <w:szCs w:val="28"/>
+        </w:rPr>
+      </w:pPr>
+      <w:proofErr w:type="spellStart"/>
+      <w:r>
+        <w:rPr>
+          <w:rFonts w:ascii="Times New Roman" w:hAnsi="Times New Roman" w:cs="Times New Roman"/>
+          <w:sz w:val="28"/>
+          <w:szCs w:val="28"/>
+        </w:rPr>
+        <w:t>Vào</w:t>
+      </w:r>
+      <w:proofErr w:type="spellEnd"/>
+      <w:r>
+        <w:rPr>
+          <w:rFonts w:ascii="Times New Roman" w:hAnsi="Times New Roman" w:cs="Times New Roman"/>
+          <w:sz w:val="28"/>
+          <w:szCs w:val="28"/>
+        </w:rPr>
+        <w:t xml:space="preserve"> Team &gt; Manage </w:t>
+      </w:r>
+      <w:proofErr w:type="spellStart"/>
+      <w:r>
+        <w:rPr>
+          <w:rFonts w:ascii="Times New Roman" w:hAnsi="Times New Roman" w:cs="Times New Roman"/>
+          <w:sz w:val="28"/>
+          <w:szCs w:val="28"/>
+        </w:rPr>
+        <w:t>Conections</w:t>
+      </w:r>
+      <w:proofErr w:type="spellEnd"/>
+      <w:r>
+        <w:rPr>
+          <w:rFonts w:ascii="Times New Roman" w:hAnsi="Times New Roman" w:cs="Times New Roman"/>
+          <w:sz w:val="28"/>
+          <w:szCs w:val="28"/>
+        </w:rPr>
+        <w:t xml:space="preserve"> </w:t>
+      </w:r>
+      <w:proofErr w:type="spellStart"/>
+      <w:r>
+        <w:rPr>
+          <w:rFonts w:ascii="Times New Roman" w:hAnsi="Times New Roman" w:cs="Times New Roman"/>
+          <w:sz w:val="28"/>
+          <w:szCs w:val="28"/>
+        </w:rPr>
+        <w:t>để</w:t>
+      </w:r>
+      <w:proofErr w:type="spellEnd"/>
+      <w:r>
+        <w:rPr>
+          <w:rFonts w:ascii="Times New Roman" w:hAnsi="Times New Roman" w:cs="Times New Roman"/>
+          <w:sz w:val="28"/>
+          <w:szCs w:val="28"/>
+        </w:rPr>
+        <w:t xml:space="preserve"> </w:t>
+      </w:r>
+      <w:proofErr w:type="spellStart"/>
+      <w:r>
+        <w:rPr>
+          <w:rFonts w:ascii="Times New Roman" w:hAnsi="Times New Roman" w:cs="Times New Roman"/>
+          <w:sz w:val="28"/>
+          <w:szCs w:val="28"/>
+        </w:rPr>
+        <w:t>hiển</w:t>
+      </w:r>
+      <w:proofErr w:type="spellEnd"/>
+      <w:r>
+        <w:rPr>
+          <w:rFonts w:ascii="Times New Roman" w:hAnsi="Times New Roman" w:cs="Times New Roman"/>
+          <w:sz w:val="28"/>
+          <w:szCs w:val="28"/>
+        </w:rPr>
+        <w:t xml:space="preserve"> </w:t>
+      </w:r>
+      <w:proofErr w:type="spellStart"/>
+      <w:r>
+        <w:rPr>
+          <w:rFonts w:ascii="Times New Roman" w:hAnsi="Times New Roman" w:cs="Times New Roman"/>
+          <w:sz w:val="28"/>
+          <w:szCs w:val="28"/>
+        </w:rPr>
+        <w:t>thị</w:t>
+      </w:r>
+      <w:proofErr w:type="spellEnd"/>
+      <w:r>
+        <w:rPr>
+          <w:rFonts w:ascii="Times New Roman" w:hAnsi="Times New Roman" w:cs="Times New Roman"/>
+          <w:sz w:val="28"/>
+          <w:szCs w:val="28"/>
+        </w:rPr>
+        <w:t xml:space="preserve"> task Team </w:t>
+      </w:r>
+      <w:proofErr w:type="gramStart"/>
+      <w:r>
+        <w:rPr>
+          <w:rFonts w:ascii="Times New Roman" w:hAnsi="Times New Roman" w:cs="Times New Roman"/>
+          <w:sz w:val="28"/>
+          <w:szCs w:val="28"/>
+        </w:rPr>
+        <w:t>Explorer .</w:t>
+      </w:r>
+      <w:proofErr w:type="gramEnd"/>
+    </w:p>
+    <w:p>
+      <w:pPr>
+        <w:ind w:left="360"/>
+        <w:rPr>
+          <w:rFonts w:ascii="Times New Roman" w:hAnsi="Times New Roman" w:cs="Times New Roman"/>
+          <w:sz w:val="28"/>
+          <w:szCs w:val="28"/>
+        </w:rPr>
+      </w:pPr>
+      <w:proofErr w:type="spellStart"/>
+      <w:r>
+        <w:rPr>
+          <w:rFonts w:ascii="Times New Roman" w:hAnsi="Times New Roman" w:cs="Times New Roman"/>
+          <w:sz w:val="28"/>
+          <w:szCs w:val="28"/>
+        </w:rPr>
+        <w:t>Màn</w:t>
+      </w:r>
+      <w:proofErr w:type="spellEnd"/>
+      <w:r>
+        <w:rPr>
+          <w:rFonts w:ascii="Times New Roman" w:hAnsi="Times New Roman" w:cs="Times New Roman"/>
+          <w:sz w:val="28"/>
+          <w:szCs w:val="28"/>
+        </w:rPr>
+        <w:t xml:space="preserve"> </w:t>
+      </w:r>
+      <w:proofErr w:type="spellStart"/>
+      <w:r>
+        <w:rPr>
+          <w:rFonts w:ascii="Times New Roman" w:hAnsi="Times New Roman" w:cs="Times New Roman"/>
+          <w:sz w:val="28"/>
+          <w:szCs w:val="28"/>
+        </w:rPr>
+        <w:t>hình</w:t>
+      </w:r>
+      <w:proofErr w:type="spellEnd"/>
+      <w:r>
+        <w:rPr>
+          <w:rFonts w:ascii="Times New Roman" w:hAnsi="Times New Roman" w:cs="Times New Roman"/>
+          <w:sz w:val="28"/>
+          <w:szCs w:val="28"/>
+        </w:rPr>
+        <w:t xml:space="preserve"> </w:t>
+      </w:r>
+      <w:r>
+        <w:rPr>
+          <w:rFonts w:ascii="Times New Roman" w:hAnsi="Times New Roman" w:cs="Times New Roman"/>
+          <w:sz w:val="28"/>
+          <w:szCs w:val="28"/>
+        </w:rPr>
+        <w:t>Team Explorer</w:t>
+      </w:r>
+      <w:r>
+        <w:rPr>
+          <w:rFonts w:ascii="Times New Roman" w:hAnsi="Times New Roman" w:cs="Times New Roman"/>
+          <w:sz w:val="28"/>
+          <w:szCs w:val="28"/>
+        </w:rPr>
+        <w:t xml:space="preserve"> </w:t>
+      </w:r>
+      <w:proofErr w:type="spellStart"/>
+      <w:r>
+        <w:rPr>
+          <w:rFonts w:ascii="Times New Roman" w:hAnsi="Times New Roman" w:cs="Times New Roman"/>
+          <w:sz w:val="28"/>
+          <w:szCs w:val="28"/>
+        </w:rPr>
+        <w:t>sẽ</w:t>
+      </w:r>
+      <w:proofErr w:type="spellEnd"/>
+      <w:r>
+        <w:rPr>
+          <w:rFonts w:ascii="Times New Roman" w:hAnsi="Times New Roman" w:cs="Times New Roman"/>
+          <w:sz w:val="28"/>
+          <w:szCs w:val="28"/>
+        </w:rPr>
+        <w:t xml:space="preserve"> </w:t>
+      </w:r>
+      <w:proofErr w:type="spellStart"/>
+      <w:r>
+        <w:rPr>
+          <w:rFonts w:ascii="Times New Roman" w:hAnsi="Times New Roman" w:cs="Times New Roman"/>
+          <w:sz w:val="28"/>
+          <w:szCs w:val="28"/>
+        </w:rPr>
+        <w:t>hiện</w:t>
+      </w:r>
+      <w:proofErr w:type="spellEnd"/>
+      <w:r>
+        <w:rPr>
+          <w:rFonts w:ascii="Times New Roman" w:hAnsi="Times New Roman" w:cs="Times New Roman"/>
+          <w:sz w:val="28"/>
+          <w:szCs w:val="28"/>
+        </w:rPr>
+        <w:t xml:space="preserve"> </w:t>
+      </w:r>
+      <w:proofErr w:type="spellStart"/>
+      <w:r>
+        <w:rPr>
+          <w:rFonts w:ascii="Times New Roman" w:hAnsi="Times New Roman" w:cs="Times New Roman"/>
+          <w:sz w:val="28"/>
+          <w:szCs w:val="28"/>
+        </w:rPr>
+        <w:t>ra</w:t>
+      </w:r>
+      <w:proofErr w:type="spellEnd"/>
+      <w:r>
+        <w:rPr>
+          <w:rFonts w:ascii="Times New Roman" w:hAnsi="Times New Roman" w:cs="Times New Roman"/>
+          <w:sz w:val="28"/>
+          <w:szCs w:val="28"/>
+        </w:rPr>
+        <w:t xml:space="preserve"> </w:t>
+      </w:r>
+      <w:proofErr w:type="spellStart"/>
+      <w:r>
+        <w:rPr>
+          <w:rFonts w:ascii="Times New Roman" w:hAnsi="Times New Roman" w:cs="Times New Roman"/>
+          <w:sz w:val="28"/>
+          <w:szCs w:val="28"/>
+        </w:rPr>
+        <w:t>như</w:t>
+      </w:r>
+      <w:proofErr w:type="spellEnd"/>
+      <w:r>
+        <w:rPr>
+          <w:rFonts w:ascii="Times New Roman" w:hAnsi="Times New Roman" w:cs="Times New Roman"/>
+          <w:sz w:val="28"/>
+          <w:szCs w:val="28"/>
+        </w:rPr>
+        <w:t xml:space="preserve"> </w:t>
+      </w:r>
+      <w:proofErr w:type="spellStart"/>
+      <w:r>
+        <w:rPr>
+          <w:rFonts w:ascii="Times New Roman" w:hAnsi="Times New Roman" w:cs="Times New Roman"/>
+          <w:sz w:val="28"/>
+          <w:szCs w:val="28"/>
+        </w:rPr>
+        <w:t>sau</w:t>
+      </w:r>
+      <w:proofErr w:type="spellEnd"/>
+      <w:r>
+        <w:rPr>
+          <w:rFonts w:ascii="Times New Roman" w:hAnsi="Times New Roman" w:cs="Times New Roman"/>
+          <w:sz w:val="28"/>
+          <w:szCs w:val="28"/>
+        </w:rPr>
+        <w:t>:</w:t>
+      </w:r>
+    </w:p>
+    <w:p>
+      <w:pPr>
+        <w:ind w:left="360"/>
+        <w:rPr>
+          <w:rFonts w:ascii="Times New Roman" w:hAnsi="Times New Roman" w:cs="Times New Roman"/>
+          <w:sz w:val="28"/>
+          <w:szCs w:val="28"/>
+        </w:rPr>
+      </w:pPr>
+    </w:p>
+    <w:p>
+      <w:pPr>
+        <w:ind w:left="360"/>
+        <w:rPr>
+          <w:rFonts w:ascii="Times New Roman" w:hAnsi="Times New Roman" w:cs="Times New Roman"/>
+          <w:sz w:val="28"/>
+          <w:szCs w:val="28"/>
+        </w:rPr>
+      </w:pPr>
+      <w:r>
+        <w:rPr>
+          <w:rFonts w:ascii="Times New Roman" w:hAnsi="Times New Roman" w:cs="Times New Roman"/>
+          <w:noProof/>
+          <w:sz w:val="28"/>
+          <w:szCs w:val="28"/>
+        </w:rPr>
+        <w:drawing>
+          <wp:inline distT="0" distB="0" distL="0" distR="0">
+            <wp:extent cx="3267075" cy="6129317"/>
+            <wp:effectExtent l="0" t="0" r="0" b="5080"/>
+            <wp:docPr id="6" name="Picture 6"/>
+            <wp:cNvGraphicFramePr>
+              <a:graphicFrameLocks xmlns:a="http://schemas.openxmlformats.org/drawingml/2006/main" noChangeAspect="1"/>
+            </wp:cNvGraphicFramePr>
+            <a:graphic xmlns:a="http://schemas.openxmlformats.org/drawingml/2006/main">
+              <a:graphicData uri="http://schemas.openxmlformats.org/drawingml/2006/picture">
+                <pic:pic xmlns:pic="http://schemas.openxmlformats.org/drawingml/2006/picture">
+                  <pic:nvPicPr>
+                    <pic:cNvPr id="0" name="Picture 6"/>
+                    <pic:cNvPicPr>
+                      <a:picLocks noChangeAspect="1" noChangeArrowheads="1"/>
+                    </pic:cNvPicPr>
+                  </pic:nvPicPr>
+                  <pic:blipFill>
+                    <a:blip r:embed="rId5">
+                      <a:extLst>
+                        <a:ext uri="{28A0092B-C50C-407E-A947-70E740481C1C}">
+                          <a14:useLocalDpi xmlns:a14="http://schemas.microsoft.com/office/drawing/2010/main" val="0"/>
+                        </a:ext>
+                      </a:extLst>
+                    </a:blip>
+                    <a:srcRect/>
+                    <a:stretch>
+                      <a:fillRect/>
+                    </a:stretch>
+                  </pic:blipFill>
+                  <pic:spPr bwMode="auto">
+                    <a:xfrm>
+                      <a:off x="0" y="0"/>
+                      <a:ext cx="3273078" cy="6140580"/>
+                    </a:xfrm>
+                    <a:prstGeom prst="rect">
+                      <a:avLst/>
+                    </a:prstGeom>
+                    <a:noFill/>
+                    <a:ln>
+                      <a:noFill/>
+                    </a:ln>
+                  </pic:spPr>
+                </pic:pic>
+              </a:graphicData>
+            </a:graphic>
+          </wp:inline>
+        </w:drawing>
+      </w:r>
+    </w:p>
+    <w:p>
+      <w:pPr>
+        <w:ind w:left="360"/>
+        <w:rPr>
+          <w:rFonts w:ascii="Times New Roman" w:hAnsi="Times New Roman" w:cs="Times New Roman"/>
+          <w:sz w:val="28"/>
+          <w:szCs w:val="28"/>
+        </w:rPr>
+      </w:pPr>
+      <w:proofErr w:type="spellStart"/>
+      <w:r>
+        <w:rPr>
+          <w:rFonts w:ascii="Times New Roman" w:hAnsi="Times New Roman" w:cs="Times New Roman"/>
+          <w:sz w:val="28"/>
+          <w:szCs w:val="28"/>
+        </w:rPr>
+        <w:t>Tiếp</w:t>
+      </w:r>
+      <w:proofErr w:type="spellEnd"/>
+      <w:r>
+        <w:rPr>
+          <w:rFonts w:ascii="Times New Roman" w:hAnsi="Times New Roman" w:cs="Times New Roman"/>
+          <w:sz w:val="28"/>
+          <w:szCs w:val="28"/>
+        </w:rPr>
+        <w:t xml:space="preserve"> </w:t>
+      </w:r>
+      <w:proofErr w:type="spellStart"/>
+      <w:proofErr w:type="gramStart"/>
+      <w:r>
+        <w:rPr>
+          <w:rFonts w:ascii="Times New Roman" w:hAnsi="Times New Roman" w:cs="Times New Roman"/>
+          <w:sz w:val="28"/>
+          <w:szCs w:val="28"/>
+        </w:rPr>
+        <w:t>theo</w:t>
+      </w:r>
+      <w:proofErr w:type="spellEnd"/>
+      <w:proofErr w:type="gramEnd"/>
+      <w:r>
+        <w:rPr>
+          <w:rFonts w:ascii="Times New Roman" w:hAnsi="Times New Roman" w:cs="Times New Roman"/>
+          <w:sz w:val="28"/>
+          <w:szCs w:val="28"/>
+        </w:rPr>
+        <w:t xml:space="preserve"> </w:t>
+      </w:r>
+      <w:proofErr w:type="spellStart"/>
+      <w:r>
+        <w:rPr>
+          <w:rFonts w:ascii="Times New Roman" w:hAnsi="Times New Roman" w:cs="Times New Roman"/>
+          <w:sz w:val="28"/>
+          <w:szCs w:val="28"/>
+        </w:rPr>
+        <w:t>chọn</w:t>
+      </w:r>
+      <w:proofErr w:type="spellEnd"/>
+      <w:r>
+        <w:rPr>
+          <w:rFonts w:ascii="Times New Roman" w:hAnsi="Times New Roman" w:cs="Times New Roman"/>
+          <w:sz w:val="28"/>
+          <w:szCs w:val="28"/>
+        </w:rPr>
+        <w:t xml:space="preserve"> </w:t>
+      </w:r>
+      <w:r>
+        <w:rPr>
+          <w:rFonts w:ascii="Times New Roman" w:hAnsi="Times New Roman" w:cs="Times New Roman"/>
+          <w:sz w:val="28"/>
+          <w:szCs w:val="28"/>
+        </w:rPr>
+        <w:t xml:space="preserve">Remote Repository &gt; Publish </w:t>
+      </w:r>
+      <w:proofErr w:type="spellStart"/>
+      <w:r>
+        <w:rPr>
+          <w:rFonts w:ascii="Times New Roman" w:hAnsi="Times New Roman" w:cs="Times New Roman"/>
+          <w:sz w:val="28"/>
+          <w:szCs w:val="28"/>
+        </w:rPr>
+        <w:t>Git</w:t>
+      </w:r>
+      <w:proofErr w:type="spellEnd"/>
+      <w:r>
+        <w:rPr>
+          <w:rFonts w:ascii="Times New Roman" w:hAnsi="Times New Roman" w:cs="Times New Roman"/>
+          <w:sz w:val="28"/>
+          <w:szCs w:val="28"/>
+        </w:rPr>
+        <w:t xml:space="preserve"> Repo. </w:t>
+      </w:r>
+      <w:proofErr w:type="spellStart"/>
+      <w:r>
+        <w:rPr>
+          <w:rFonts w:ascii="Times New Roman" w:hAnsi="Times New Roman" w:cs="Times New Roman"/>
+          <w:sz w:val="28"/>
+          <w:szCs w:val="28"/>
+        </w:rPr>
+        <w:t>Sau</w:t>
+      </w:r>
+      <w:proofErr w:type="spellEnd"/>
+      <w:r>
+        <w:rPr>
+          <w:rFonts w:ascii="Times New Roman" w:hAnsi="Times New Roman" w:cs="Times New Roman"/>
+          <w:sz w:val="28"/>
+          <w:szCs w:val="28"/>
+        </w:rPr>
+        <w:t xml:space="preserve"> </w:t>
+      </w:r>
+      <w:proofErr w:type="spellStart"/>
+      <w:r>
+        <w:rPr>
+          <w:rFonts w:ascii="Times New Roman" w:hAnsi="Times New Roman" w:cs="Times New Roman"/>
+          <w:sz w:val="28"/>
+          <w:szCs w:val="28"/>
+        </w:rPr>
+        <w:t>đó</w:t>
+      </w:r>
+      <w:proofErr w:type="spellEnd"/>
+      <w:r>
+        <w:rPr>
+          <w:rFonts w:ascii="Times New Roman" w:hAnsi="Times New Roman" w:cs="Times New Roman"/>
+          <w:sz w:val="28"/>
+          <w:szCs w:val="28"/>
+        </w:rPr>
+        <w:t xml:space="preserve"> </w:t>
+      </w:r>
+      <w:proofErr w:type="spellStart"/>
+      <w:r>
+        <w:rPr>
+          <w:rFonts w:ascii="Times New Roman" w:hAnsi="Times New Roman" w:cs="Times New Roman"/>
+          <w:sz w:val="28"/>
+          <w:szCs w:val="28"/>
+        </w:rPr>
+        <w:t>nhập</w:t>
+      </w:r>
+      <w:proofErr w:type="spellEnd"/>
+      <w:r>
+        <w:rPr>
+          <w:rFonts w:ascii="Times New Roman" w:hAnsi="Times New Roman" w:cs="Times New Roman"/>
+          <w:sz w:val="28"/>
+          <w:szCs w:val="28"/>
+        </w:rPr>
+        <w:t xml:space="preserve"> </w:t>
+      </w:r>
+      <w:proofErr w:type="spellStart"/>
+      <w:r>
+        <w:rPr>
+          <w:rFonts w:ascii="Times New Roman" w:hAnsi="Times New Roman" w:cs="Times New Roman"/>
+          <w:sz w:val="28"/>
+          <w:szCs w:val="28"/>
+        </w:rPr>
+        <w:t>đường</w:t>
+      </w:r>
+      <w:proofErr w:type="spellEnd"/>
+      <w:r>
+        <w:rPr>
+          <w:rFonts w:ascii="Times New Roman" w:hAnsi="Times New Roman" w:cs="Times New Roman"/>
+          <w:sz w:val="28"/>
+          <w:szCs w:val="28"/>
+        </w:rPr>
+        <w:t xml:space="preserve"> </w:t>
+      </w:r>
+      <w:proofErr w:type="spellStart"/>
+      <w:r>
+        <w:rPr>
+          <w:rFonts w:ascii="Times New Roman" w:hAnsi="Times New Roman" w:cs="Times New Roman"/>
+          <w:sz w:val="28"/>
+          <w:szCs w:val="28"/>
+        </w:rPr>
+        <w:t>dẫn</w:t>
+      </w:r>
+      <w:proofErr w:type="spellEnd"/>
+      <w:r>
+        <w:rPr>
+          <w:rFonts w:ascii="Times New Roman" w:hAnsi="Times New Roman" w:cs="Times New Roman"/>
+          <w:sz w:val="28"/>
+          <w:szCs w:val="28"/>
+        </w:rPr>
+        <w:t xml:space="preserve"> </w:t>
+      </w:r>
+      <w:proofErr w:type="spellStart"/>
+      <w:proofErr w:type="gramStart"/>
+      <w:r>
+        <w:rPr>
+          <w:rFonts w:ascii="Times New Roman" w:hAnsi="Times New Roman" w:cs="Times New Roman"/>
+          <w:sz w:val="28"/>
+          <w:szCs w:val="28"/>
+        </w:rPr>
+        <w:t>vào</w:t>
+      </w:r>
+      <w:proofErr w:type="spellEnd"/>
+      <w:r>
+        <w:rPr>
+          <w:rFonts w:ascii="Times New Roman" w:hAnsi="Times New Roman" w:cs="Times New Roman"/>
+          <w:sz w:val="28"/>
+          <w:szCs w:val="28"/>
+        </w:rPr>
+        <w:t xml:space="preserve">  (</w:t>
+      </w:r>
+      <w:proofErr w:type="gramEnd"/>
+      <w:r>
+        <w:rPr>
+          <w:rFonts w:ascii="Times New Roman" w:hAnsi="Times New Roman" w:cs="Times New Roman"/>
+          <w:sz w:val="28"/>
+          <w:szCs w:val="28"/>
+        </w:rPr>
+        <w:t xml:space="preserve"> </w:t>
+      </w:r>
+      <w:hyperlink r:id="rId6" w:history="1">
+        <w:r>
+          <w:rPr>
+            <w:rStyle w:val="Hyperlink"/>
+            <w:rFonts w:ascii="Times New Roman" w:hAnsi="Times New Roman" w:cs="Times New Roman"/>
+            <w:sz w:val="28"/>
+            <w:szCs w:val="28"/>
+          </w:rPr>
+          <w:t>https://github.com/dodinhvit23f/Eproject.git</w:t>
+        </w:r>
+      </w:hyperlink>
+      <w:r>
+        <w:rPr>
+          <w:rFonts w:ascii="Times New Roman" w:hAnsi="Times New Roman" w:cs="Times New Roman"/>
+          <w:sz w:val="28"/>
+          <w:szCs w:val="28"/>
+        </w:rPr>
+        <w:t xml:space="preserve"> ) </w:t>
+      </w:r>
+      <w:proofErr w:type="spellStart"/>
+      <w:r>
+        <w:rPr>
+          <w:rFonts w:ascii="Times New Roman" w:hAnsi="Times New Roman" w:cs="Times New Roman"/>
+          <w:sz w:val="28"/>
+          <w:szCs w:val="28"/>
+        </w:rPr>
+        <w:t>để</w:t>
+      </w:r>
+      <w:proofErr w:type="spellEnd"/>
+      <w:r>
+        <w:rPr>
+          <w:rFonts w:ascii="Times New Roman" w:hAnsi="Times New Roman" w:cs="Times New Roman"/>
+          <w:sz w:val="28"/>
+          <w:szCs w:val="28"/>
+        </w:rPr>
+        <w:t xml:space="preserve"> </w:t>
+      </w:r>
+      <w:proofErr w:type="spellStart"/>
+      <w:r>
+        <w:rPr>
+          <w:rFonts w:ascii="Times New Roman" w:hAnsi="Times New Roman" w:cs="Times New Roman"/>
+          <w:sz w:val="28"/>
+          <w:szCs w:val="28"/>
+        </w:rPr>
+        <w:t>tải</w:t>
+      </w:r>
+      <w:proofErr w:type="spellEnd"/>
+      <w:r>
+        <w:rPr>
+          <w:rFonts w:ascii="Times New Roman" w:hAnsi="Times New Roman" w:cs="Times New Roman"/>
+          <w:sz w:val="28"/>
+          <w:szCs w:val="28"/>
+        </w:rPr>
+        <w:t xml:space="preserve"> project </w:t>
+      </w:r>
+      <w:proofErr w:type="spellStart"/>
+      <w:r>
+        <w:rPr>
+          <w:rFonts w:ascii="Times New Roman" w:hAnsi="Times New Roman" w:cs="Times New Roman"/>
+          <w:sz w:val="28"/>
+          <w:szCs w:val="28"/>
+        </w:rPr>
+        <w:t>về</w:t>
+      </w:r>
+      <w:proofErr w:type="spellEnd"/>
+      <w:r>
+        <w:rPr>
+          <w:rFonts w:ascii="Times New Roman" w:hAnsi="Times New Roman" w:cs="Times New Roman"/>
+          <w:sz w:val="28"/>
+          <w:szCs w:val="28"/>
+        </w:rPr>
+        <w:t>.</w:t>
+      </w:r>
+    </w:p>
+    <w:p>
+      <w:pPr>
+        <w:rPr>
+          <w:rFonts w:ascii="Times New Roman" w:hAnsi="Times New Roman" w:cs="Times New Roman"/>
+          <w:sz w:val="28"/>
+          <w:szCs w:val="28"/>
+        </w:rPr>
+      </w:pPr>
+      <w:r>
+        <w:rPr>
+          <w:noProof/>
+        </w:rPr>
+        <w:lastRenderedPageBreak/>
+        <w:drawing>
+          <wp:inline distT="0" distB="0" distL="0" distR="0" wp14:anchorId="7EC01CB7" wp14:editId="2B1A9A2F">
+            <wp:extent cx="1485900" cy="323850"/>
+            <wp:effectExtent l="0" t="0" r="0" b="0"/>
+            <wp:docPr id="2" name="Picture 2"/>
+            <wp:cNvGraphicFramePr>
+              <a:graphicFrameLocks xmlns:a="http://schemas.openxmlformats.org/drawingml/2006/main" noChangeAspect="1"/>
+            </wp:cNvGraphicFramePr>
+            <a:graphic xmlns:a="http://schemas.openxmlformats.org/drawingml/2006/main">
+              <a:graphicData uri="http://schemas.openxmlformats.org/drawingml/2006/picture">
+                <pic:pic xmlns:pic="http://schemas.openxmlformats.org/drawingml/2006/picture">
+                  <pic:nvPicPr>
+                    <pic:cNvPr id="0" name="Picture 2"/>
+                    <pic:cNvPicPr>
+                      <a:picLocks noChangeAspect="1" noChangeArrowheads="1"/>
+                    </pic:cNvPicPr>
+                  </pic:nvPicPr>
+                  <pic:blipFill>
+                    <a:blip r:embed="rId7">
+                      <a:extLst>
+                        <a:ext uri="{28A0092B-C50C-407E-A947-70E740481C1C}">
+                          <a14:useLocalDpi xmlns:a14="http://schemas.microsoft.com/office/drawing/2010/main" val="0"/>
+                        </a:ext>
+                      </a:extLst>
+                    </a:blip>
+                    <a:srcRect/>
+                    <a:stretch>
+                      <a:fillRect/>
+                    </a:stretch>
+                  </pic:blipFill>
+                  <pic:spPr bwMode="auto">
+                    <a:xfrm>
+                      <a:off x="0" y="0"/>
+                      <a:ext cx="1485900" cy="323850"/>
+                    </a:xfrm>
+                    <a:prstGeom prst="rect">
+                      <a:avLst/>
+                    </a:prstGeom>
+                    <a:noFill/>
+                    <a:ln>
+                      <a:noFill/>
+                    </a:ln>
+                  </pic:spPr>
+                </pic:pic>
+              </a:graphicData>
+            </a:graphic>
+          </wp:inline>
+        </w:drawing>
+      </w:r>
+    </w:p>
+    <w:p>
+      <w:pPr>
+        <w:ind w:left="360"/>
+        <w:rPr>
+          <w:rFonts w:ascii="Times New Roman" w:hAnsi="Times New Roman" w:cs="Times New Roman"/>
+          <w:sz w:val="28"/>
+          <w:szCs w:val="28"/>
+        </w:rPr>
+      </w:pPr>
+      <w:r>
+        <w:rPr>
+          <w:rFonts w:ascii="Times New Roman" w:hAnsi="Times New Roman" w:cs="Times New Roman"/>
+          <w:noProof/>
+          <w:sz w:val="28"/>
+          <w:szCs w:val="28"/>
+        </w:rPr>
+        <w:drawing>
+          <wp:inline distT="0" distB="0" distL="0" distR="0" wp14:anchorId="6667A944" wp14:editId="31D5857F">
+            <wp:extent cx="4695825" cy="5524500"/>
+            <wp:effectExtent l="0" t="0" r="9525" b="0"/>
+            <wp:docPr id="7" name="Picture 7"/>
+            <wp:cNvGraphicFramePr>
+              <a:graphicFrameLocks xmlns:a="http://schemas.openxmlformats.org/drawingml/2006/main" noChangeAspect="1"/>
+            </wp:cNvGraphicFramePr>
+            <a:graphic xmlns:a="http://schemas.openxmlformats.org/drawingml/2006/main">
+              <a:graphicData uri="http://schemas.openxmlformats.org/drawingml/2006/picture">
+                <pic:pic xmlns:pic="http://schemas.openxmlformats.org/drawingml/2006/picture">
+                  <pic:nvPicPr>
+                    <pic:cNvPr id="0" name="Picture 7"/>
+                    <pic:cNvPicPr>
+                      <a:picLocks noChangeAspect="1" noChangeArrowheads="1"/>
+                    </pic:cNvPicPr>
+                  </pic:nvPicPr>
+                  <pic:blipFill>
+                    <a:blip r:embed="rId8">
+                      <a:extLst>
+                        <a:ext uri="{28A0092B-C50C-407E-A947-70E740481C1C}">
+                          <a14:useLocalDpi xmlns:a14="http://schemas.microsoft.com/office/drawing/2010/main" val="0"/>
+                        </a:ext>
+                      </a:extLst>
+                    </a:blip>
+                    <a:srcRect/>
+                    <a:stretch>
+                      <a:fillRect/>
+                    </a:stretch>
+                  </pic:blipFill>
+                  <pic:spPr bwMode="auto">
+                    <a:xfrm>
+                      <a:off x="0" y="0"/>
+                      <a:ext cx="4695825" cy="5524500"/>
+                    </a:xfrm>
+                    <a:prstGeom prst="rect">
+                      <a:avLst/>
+                    </a:prstGeom>
+                    <a:noFill/>
+                    <a:ln>
+                      <a:noFill/>
+                    </a:ln>
+                  </pic:spPr>
+                </pic:pic>
+              </a:graphicData>
+            </a:graphic>
+          </wp:inline>
+        </w:drawing>
+      </w:r>
+    </w:p>
+    <w:p>
+      <w:pPr>
+        <w:ind w:left="360"/>
+        <w:rPr>
+          <w:rFonts w:ascii="Times New Roman" w:hAnsi="Times New Roman" w:cs="Times New Roman"/>
+          <w:sz w:val="28"/>
+          <w:szCs w:val="28"/>
+        </w:rPr>
+      </w:pPr>
+    </w:p>
+    <w:p>
+      <w:pPr>
+        <w:ind w:left="360"/>
+        <w:rPr>
+          <w:rFonts w:ascii="Times New Roman" w:hAnsi="Times New Roman" w:cs="Times New Roman"/>
+          <w:sz w:val="28"/>
+          <w:szCs w:val="28"/>
+        </w:rPr>
+      </w:pPr>
+      <w:r>
+        <w:rPr>
+          <w:rFonts w:ascii="Times New Roman" w:hAnsi="Times New Roman" w:cs="Times New Roman"/>
+          <w:sz w:val="28"/>
+          <w:szCs w:val="28"/>
+        </w:rPr>
+        <w:t xml:space="preserve">Ở </w:t>
+      </w:r>
+      <w:proofErr w:type="spellStart"/>
+      <w:r>
+        <w:rPr>
+          <w:rFonts w:ascii="Times New Roman" w:hAnsi="Times New Roman" w:cs="Times New Roman"/>
+          <w:sz w:val="28"/>
+          <w:szCs w:val="28"/>
+        </w:rPr>
+        <w:t>đây</w:t>
+      </w:r>
+      <w:proofErr w:type="spellEnd"/>
+      <w:r>
+        <w:rPr>
+          <w:rFonts w:ascii="Times New Roman" w:hAnsi="Times New Roman" w:cs="Times New Roman"/>
+          <w:sz w:val="28"/>
+          <w:szCs w:val="28"/>
+        </w:rPr>
+        <w:t xml:space="preserve"> </w:t>
+      </w:r>
+      <w:r>
+        <w:rPr>
+          <w:rFonts w:ascii="Times New Roman" w:hAnsi="Times New Roman" w:cs="Times New Roman"/>
+          <w:sz w:val="28"/>
+          <w:szCs w:val="28"/>
+        </w:rPr>
+        <w:t xml:space="preserve">IDE </w:t>
+      </w:r>
+      <w:proofErr w:type="spellStart"/>
+      <w:r>
+        <w:rPr>
+          <w:rFonts w:ascii="Times New Roman" w:hAnsi="Times New Roman" w:cs="Times New Roman"/>
+          <w:sz w:val="28"/>
+          <w:szCs w:val="28"/>
+        </w:rPr>
+        <w:t>đã</w:t>
+      </w:r>
+      <w:proofErr w:type="spellEnd"/>
+      <w:r>
+        <w:rPr>
+          <w:rFonts w:ascii="Times New Roman" w:hAnsi="Times New Roman" w:cs="Times New Roman"/>
+          <w:sz w:val="28"/>
+          <w:szCs w:val="28"/>
+        </w:rPr>
+        <w:t xml:space="preserve"> </w:t>
+      </w:r>
+      <w:proofErr w:type="spellStart"/>
+      <w:r>
+        <w:rPr>
+          <w:rFonts w:ascii="Times New Roman" w:hAnsi="Times New Roman" w:cs="Times New Roman"/>
+          <w:sz w:val="28"/>
+          <w:szCs w:val="28"/>
+        </w:rPr>
+        <w:t>thêm</w:t>
+      </w:r>
+      <w:proofErr w:type="spellEnd"/>
+      <w:r>
+        <w:rPr>
+          <w:rFonts w:ascii="Times New Roman" w:hAnsi="Times New Roman" w:cs="Times New Roman"/>
+          <w:sz w:val="28"/>
+          <w:szCs w:val="28"/>
+        </w:rPr>
+        <w:t xml:space="preserve"> </w:t>
+      </w:r>
+      <w:proofErr w:type="spellStart"/>
+      <w:r>
+        <w:rPr>
+          <w:rFonts w:ascii="Times New Roman" w:hAnsi="Times New Roman" w:cs="Times New Roman"/>
+          <w:sz w:val="28"/>
+          <w:szCs w:val="28"/>
+        </w:rPr>
+        <w:t>sẵn</w:t>
+      </w:r>
+      <w:proofErr w:type="spellEnd"/>
+      <w:r>
+        <w:rPr>
+          <w:rFonts w:ascii="Times New Roman" w:hAnsi="Times New Roman" w:cs="Times New Roman"/>
+          <w:sz w:val="28"/>
+          <w:szCs w:val="28"/>
+        </w:rPr>
+        <w:t xml:space="preserve"> </w:t>
+      </w:r>
+      <w:proofErr w:type="spellStart"/>
+      <w:r>
+        <w:rPr>
+          <w:rFonts w:ascii="Times New Roman" w:hAnsi="Times New Roman" w:cs="Times New Roman"/>
+          <w:sz w:val="28"/>
+          <w:szCs w:val="28"/>
+        </w:rPr>
+        <w:t>các</w:t>
+      </w:r>
+      <w:proofErr w:type="spellEnd"/>
+      <w:r>
+        <w:rPr>
+          <w:rFonts w:ascii="Times New Roman" w:hAnsi="Times New Roman" w:cs="Times New Roman"/>
+          <w:sz w:val="28"/>
+          <w:szCs w:val="28"/>
+        </w:rPr>
+        <w:t xml:space="preserve"> file </w:t>
+      </w:r>
+      <w:proofErr w:type="spellStart"/>
+      <w:r>
+        <w:rPr>
+          <w:rFonts w:ascii="Times New Roman" w:hAnsi="Times New Roman" w:cs="Times New Roman"/>
+          <w:sz w:val="28"/>
+          <w:szCs w:val="28"/>
+        </w:rPr>
+        <w:t>đã</w:t>
+      </w:r>
+      <w:proofErr w:type="spellEnd"/>
+      <w:r>
+        <w:rPr>
+          <w:rFonts w:ascii="Times New Roman" w:hAnsi="Times New Roman" w:cs="Times New Roman"/>
+          <w:sz w:val="28"/>
+          <w:szCs w:val="28"/>
+        </w:rPr>
+        <w:t xml:space="preserve"> </w:t>
+      </w:r>
+      <w:proofErr w:type="spellStart"/>
+      <w:r>
+        <w:rPr>
+          <w:rFonts w:ascii="Times New Roman" w:hAnsi="Times New Roman" w:cs="Times New Roman"/>
+          <w:sz w:val="28"/>
+          <w:szCs w:val="28"/>
+        </w:rPr>
+        <w:t>chỉnh</w:t>
+      </w:r>
+      <w:proofErr w:type="spellEnd"/>
+      <w:r>
+        <w:rPr>
+          <w:rFonts w:ascii="Times New Roman" w:hAnsi="Times New Roman" w:cs="Times New Roman"/>
+          <w:sz w:val="28"/>
+          <w:szCs w:val="28"/>
+        </w:rPr>
+        <w:t xml:space="preserve"> </w:t>
+      </w:r>
+      <w:proofErr w:type="spellStart"/>
+      <w:r>
+        <w:rPr>
+          <w:rFonts w:ascii="Times New Roman" w:hAnsi="Times New Roman" w:cs="Times New Roman"/>
+          <w:sz w:val="28"/>
+          <w:szCs w:val="28"/>
+        </w:rPr>
+        <w:t>sửa</w:t>
+      </w:r>
+      <w:proofErr w:type="spellEnd"/>
+      <w:r>
+        <w:rPr>
+          <w:rFonts w:ascii="Times New Roman" w:hAnsi="Times New Roman" w:cs="Times New Roman"/>
+          <w:sz w:val="28"/>
+          <w:szCs w:val="28"/>
+        </w:rPr>
+        <w:t xml:space="preserve"> </w:t>
+      </w:r>
+      <w:proofErr w:type="spellStart"/>
+      <w:r>
+        <w:rPr>
+          <w:rFonts w:ascii="Times New Roman" w:hAnsi="Times New Roman" w:cs="Times New Roman"/>
+          <w:sz w:val="28"/>
+          <w:szCs w:val="28"/>
+        </w:rPr>
+        <w:t>và</w:t>
+      </w:r>
+      <w:proofErr w:type="spellEnd"/>
+      <w:r>
+        <w:rPr>
+          <w:rFonts w:ascii="Times New Roman" w:hAnsi="Times New Roman" w:cs="Times New Roman"/>
+          <w:sz w:val="28"/>
+          <w:szCs w:val="28"/>
+        </w:rPr>
+        <w:t xml:space="preserve"> </w:t>
+      </w:r>
+      <w:proofErr w:type="spellStart"/>
+      <w:r>
+        <w:rPr>
+          <w:rFonts w:ascii="Times New Roman" w:hAnsi="Times New Roman" w:cs="Times New Roman"/>
+          <w:sz w:val="28"/>
+          <w:szCs w:val="28"/>
+        </w:rPr>
+        <w:t>bổ</w:t>
+      </w:r>
+      <w:proofErr w:type="spellEnd"/>
+      <w:r>
+        <w:rPr>
+          <w:rFonts w:ascii="Times New Roman" w:hAnsi="Times New Roman" w:cs="Times New Roman"/>
+          <w:sz w:val="28"/>
+          <w:szCs w:val="28"/>
+        </w:rPr>
+        <w:t xml:space="preserve"> sung </w:t>
+      </w:r>
+      <w:proofErr w:type="spellStart"/>
+      <w:r>
+        <w:rPr>
+          <w:rFonts w:ascii="Times New Roman" w:hAnsi="Times New Roman" w:cs="Times New Roman"/>
+          <w:sz w:val="28"/>
+          <w:szCs w:val="28"/>
+        </w:rPr>
+        <w:t>thêm</w:t>
+      </w:r>
+      <w:proofErr w:type="spellEnd"/>
+      <w:r>
+        <w:rPr>
+          <w:rFonts w:ascii="Times New Roman" w:hAnsi="Times New Roman" w:cs="Times New Roman"/>
+          <w:sz w:val="28"/>
+          <w:szCs w:val="28"/>
+        </w:rPr>
+        <w:t xml:space="preserve"> </w:t>
+      </w:r>
+      <w:proofErr w:type="spellStart"/>
+      <w:r>
+        <w:rPr>
+          <w:rFonts w:ascii="Times New Roman" w:hAnsi="Times New Roman" w:cs="Times New Roman"/>
+          <w:sz w:val="28"/>
+          <w:szCs w:val="28"/>
+        </w:rPr>
+        <w:t>vào</w:t>
+      </w:r>
+      <w:proofErr w:type="spellEnd"/>
+      <w:r>
+        <w:rPr>
+          <w:rFonts w:ascii="Times New Roman" w:hAnsi="Times New Roman" w:cs="Times New Roman"/>
+          <w:sz w:val="28"/>
+          <w:szCs w:val="28"/>
+        </w:rPr>
+        <w:t xml:space="preserve"> project </w:t>
+      </w:r>
+      <w:proofErr w:type="spellStart"/>
+      <w:r>
+        <w:rPr>
+          <w:rFonts w:ascii="Times New Roman" w:hAnsi="Times New Roman" w:cs="Times New Roman"/>
+          <w:sz w:val="28"/>
+          <w:szCs w:val="28"/>
+        </w:rPr>
+        <w:t>sẵn</w:t>
+      </w:r>
+      <w:proofErr w:type="spellEnd"/>
+      <w:r>
+        <w:rPr>
+          <w:rFonts w:ascii="Times New Roman" w:hAnsi="Times New Roman" w:cs="Times New Roman"/>
+          <w:sz w:val="28"/>
+          <w:szCs w:val="28"/>
+        </w:rPr>
+        <w:t xml:space="preserve"> </w:t>
+      </w:r>
+      <w:proofErr w:type="spellStart"/>
+      <w:r>
+        <w:rPr>
+          <w:rFonts w:ascii="Times New Roman" w:hAnsi="Times New Roman" w:cs="Times New Roman"/>
+          <w:sz w:val="28"/>
+          <w:szCs w:val="28"/>
+        </w:rPr>
+        <w:t>cho</w:t>
+      </w:r>
+      <w:proofErr w:type="spellEnd"/>
+      <w:r>
+        <w:rPr>
+          <w:rFonts w:ascii="Times New Roman" w:hAnsi="Times New Roman" w:cs="Times New Roman"/>
+          <w:sz w:val="28"/>
+          <w:szCs w:val="28"/>
+        </w:rPr>
+        <w:t xml:space="preserve"> </w:t>
+      </w:r>
+      <w:proofErr w:type="spellStart"/>
+      <w:r>
+        <w:rPr>
+          <w:rFonts w:ascii="Times New Roman" w:hAnsi="Times New Roman" w:cs="Times New Roman"/>
+          <w:sz w:val="28"/>
+          <w:szCs w:val="28"/>
+        </w:rPr>
+        <w:t>chúng</w:t>
+      </w:r>
+      <w:proofErr w:type="spellEnd"/>
+      <w:r>
+        <w:rPr>
+          <w:rFonts w:ascii="Times New Roman" w:hAnsi="Times New Roman" w:cs="Times New Roman"/>
+          <w:sz w:val="28"/>
+          <w:szCs w:val="28"/>
+        </w:rPr>
+        <w:t xml:space="preserve"> ta </w:t>
+      </w:r>
+      <w:proofErr w:type="spellStart"/>
+      <w:r>
+        <w:rPr>
+          <w:rFonts w:ascii="Times New Roman" w:hAnsi="Times New Roman" w:cs="Times New Roman"/>
+          <w:sz w:val="28"/>
+          <w:szCs w:val="28"/>
+        </w:rPr>
+        <w:t>nếu</w:t>
+      </w:r>
+      <w:proofErr w:type="spellEnd"/>
+      <w:r>
+        <w:rPr>
+          <w:rFonts w:ascii="Times New Roman" w:hAnsi="Times New Roman" w:cs="Times New Roman"/>
+          <w:sz w:val="28"/>
+          <w:szCs w:val="28"/>
+        </w:rPr>
+        <w:t xml:space="preserve"> </w:t>
+      </w:r>
+      <w:proofErr w:type="spellStart"/>
+      <w:r>
+        <w:rPr>
+          <w:rFonts w:ascii="Times New Roman" w:hAnsi="Times New Roman" w:cs="Times New Roman"/>
+          <w:sz w:val="28"/>
+          <w:szCs w:val="28"/>
+        </w:rPr>
+        <w:t>không</w:t>
+      </w:r>
+      <w:proofErr w:type="spellEnd"/>
+      <w:r>
+        <w:rPr>
+          <w:rFonts w:ascii="Times New Roman" w:hAnsi="Times New Roman" w:cs="Times New Roman"/>
+          <w:sz w:val="28"/>
+          <w:szCs w:val="28"/>
+        </w:rPr>
+        <w:t xml:space="preserve"> </w:t>
+      </w:r>
+      <w:proofErr w:type="spellStart"/>
+      <w:r>
+        <w:rPr>
+          <w:rFonts w:ascii="Times New Roman" w:hAnsi="Times New Roman" w:cs="Times New Roman"/>
+          <w:sz w:val="28"/>
+          <w:szCs w:val="28"/>
+        </w:rPr>
+        <w:t>muốn</w:t>
+      </w:r>
+      <w:proofErr w:type="spellEnd"/>
+      <w:r>
+        <w:rPr>
+          <w:rFonts w:ascii="Times New Roman" w:hAnsi="Times New Roman" w:cs="Times New Roman"/>
+          <w:sz w:val="28"/>
+          <w:szCs w:val="28"/>
+        </w:rPr>
+        <w:t xml:space="preserve"> </w:t>
+      </w:r>
+      <w:proofErr w:type="spellStart"/>
+      <w:r>
+        <w:rPr>
+          <w:rFonts w:ascii="Times New Roman" w:hAnsi="Times New Roman" w:cs="Times New Roman"/>
+          <w:sz w:val="28"/>
+          <w:szCs w:val="28"/>
+        </w:rPr>
+        <w:t>thêm</w:t>
+      </w:r>
+      <w:proofErr w:type="spellEnd"/>
+      <w:r>
+        <w:rPr>
+          <w:rFonts w:ascii="Times New Roman" w:hAnsi="Times New Roman" w:cs="Times New Roman"/>
+          <w:sz w:val="28"/>
+          <w:szCs w:val="28"/>
+        </w:rPr>
+        <w:t xml:space="preserve"> </w:t>
+      </w:r>
+      <w:proofErr w:type="spellStart"/>
+      <w:r>
+        <w:rPr>
+          <w:rFonts w:ascii="Times New Roman" w:hAnsi="Times New Roman" w:cs="Times New Roman"/>
+          <w:sz w:val="28"/>
+          <w:szCs w:val="28"/>
+        </w:rPr>
+        <w:t>vào</w:t>
+      </w:r>
+      <w:proofErr w:type="spellEnd"/>
+      <w:r>
+        <w:rPr>
+          <w:rFonts w:ascii="Times New Roman" w:hAnsi="Times New Roman" w:cs="Times New Roman"/>
+          <w:sz w:val="28"/>
+          <w:szCs w:val="28"/>
+        </w:rPr>
+        <w:t xml:space="preserve"> </w:t>
+      </w:r>
+      <w:proofErr w:type="spellStart"/>
+      <w:r>
+        <w:rPr>
+          <w:rFonts w:ascii="Times New Roman" w:hAnsi="Times New Roman" w:cs="Times New Roman"/>
+          <w:sz w:val="28"/>
+          <w:szCs w:val="28"/>
+        </w:rPr>
+        <w:t>thì</w:t>
+      </w:r>
+      <w:proofErr w:type="spellEnd"/>
+      <w:r>
+        <w:rPr>
+          <w:rFonts w:ascii="Times New Roman" w:hAnsi="Times New Roman" w:cs="Times New Roman"/>
+          <w:sz w:val="28"/>
+          <w:szCs w:val="28"/>
+        </w:rPr>
+        <w:t xml:space="preserve"> </w:t>
+      </w:r>
+      <w:proofErr w:type="spellStart"/>
+      <w:r>
+        <w:rPr>
+          <w:rFonts w:ascii="Times New Roman" w:hAnsi="Times New Roman" w:cs="Times New Roman"/>
+          <w:sz w:val="28"/>
+          <w:szCs w:val="28"/>
+        </w:rPr>
+        <w:t>chúng</w:t>
+      </w:r>
+      <w:proofErr w:type="spellEnd"/>
+      <w:r>
+        <w:rPr>
+          <w:rFonts w:ascii="Times New Roman" w:hAnsi="Times New Roman" w:cs="Times New Roman"/>
+          <w:sz w:val="28"/>
+          <w:szCs w:val="28"/>
+        </w:rPr>
+        <w:t xml:space="preserve"> ta click </w:t>
+      </w:r>
+      <w:proofErr w:type="spellStart"/>
+      <w:r>
+        <w:rPr>
+          <w:rFonts w:ascii="Times New Roman" w:hAnsi="Times New Roman" w:cs="Times New Roman"/>
+          <w:sz w:val="28"/>
+          <w:szCs w:val="28"/>
+        </w:rPr>
+        <w:t>chuột</w:t>
+      </w:r>
+      <w:proofErr w:type="spellEnd"/>
+      <w:r>
+        <w:rPr>
+          <w:rFonts w:ascii="Times New Roman" w:hAnsi="Times New Roman" w:cs="Times New Roman"/>
+          <w:sz w:val="28"/>
+          <w:szCs w:val="28"/>
+        </w:rPr>
+        <w:t xml:space="preserve"> </w:t>
+      </w:r>
+      <w:proofErr w:type="spellStart"/>
+      <w:r>
+        <w:rPr>
+          <w:rFonts w:ascii="Times New Roman" w:hAnsi="Times New Roman" w:cs="Times New Roman"/>
+          <w:sz w:val="28"/>
+          <w:szCs w:val="28"/>
+        </w:rPr>
+        <w:t>phải</w:t>
+      </w:r>
+      <w:proofErr w:type="spellEnd"/>
+      <w:r>
+        <w:rPr>
+          <w:rFonts w:ascii="Times New Roman" w:hAnsi="Times New Roman" w:cs="Times New Roman"/>
+          <w:sz w:val="28"/>
+          <w:szCs w:val="28"/>
+        </w:rPr>
+        <w:t xml:space="preserve"> </w:t>
+      </w:r>
+      <w:proofErr w:type="spellStart"/>
+      <w:r>
+        <w:rPr>
+          <w:rFonts w:ascii="Times New Roman" w:hAnsi="Times New Roman" w:cs="Times New Roman"/>
+          <w:sz w:val="28"/>
+          <w:szCs w:val="28"/>
+        </w:rPr>
+        <w:t>vào</w:t>
+      </w:r>
+      <w:proofErr w:type="spellEnd"/>
+      <w:r>
+        <w:rPr>
+          <w:rFonts w:ascii="Times New Roman" w:hAnsi="Times New Roman" w:cs="Times New Roman"/>
+          <w:sz w:val="28"/>
+          <w:szCs w:val="28"/>
+        </w:rPr>
+        <w:t xml:space="preserve"> file </w:t>
+      </w:r>
+      <w:proofErr w:type="spellStart"/>
+      <w:r>
+        <w:rPr>
+          <w:rFonts w:ascii="Times New Roman" w:hAnsi="Times New Roman" w:cs="Times New Roman"/>
+          <w:sz w:val="28"/>
+          <w:szCs w:val="28"/>
+        </w:rPr>
+        <w:t>muốn</w:t>
+      </w:r>
+      <w:proofErr w:type="spellEnd"/>
+      <w:r>
+        <w:rPr>
+          <w:rFonts w:ascii="Times New Roman" w:hAnsi="Times New Roman" w:cs="Times New Roman"/>
+          <w:sz w:val="28"/>
+          <w:szCs w:val="28"/>
+        </w:rPr>
+        <w:t xml:space="preserve"> </w:t>
+      </w:r>
+      <w:proofErr w:type="spellStart"/>
+      <w:r>
+        <w:rPr>
+          <w:rFonts w:ascii="Times New Roman" w:hAnsi="Times New Roman" w:cs="Times New Roman"/>
+          <w:sz w:val="28"/>
+          <w:szCs w:val="28"/>
+        </w:rPr>
+        <w:t>xóa</w:t>
+      </w:r>
+      <w:proofErr w:type="spellEnd"/>
+      <w:r>
+        <w:rPr>
+          <w:rFonts w:ascii="Times New Roman" w:hAnsi="Times New Roman" w:cs="Times New Roman"/>
+          <w:sz w:val="28"/>
+          <w:szCs w:val="28"/>
+        </w:rPr>
+        <w:t xml:space="preserve"> </w:t>
+      </w:r>
+      <w:proofErr w:type="spellStart"/>
+      <w:r>
+        <w:rPr>
+          <w:rFonts w:ascii="Times New Roman" w:hAnsi="Times New Roman" w:cs="Times New Roman"/>
+          <w:sz w:val="28"/>
+          <w:szCs w:val="28"/>
+        </w:rPr>
+        <w:t>rồi</w:t>
+      </w:r>
+      <w:proofErr w:type="spellEnd"/>
+      <w:r>
+        <w:rPr>
+          <w:rFonts w:ascii="Times New Roman" w:hAnsi="Times New Roman" w:cs="Times New Roman"/>
+          <w:sz w:val="28"/>
+          <w:szCs w:val="28"/>
+        </w:rPr>
+        <w:t xml:space="preserve"> </w:t>
+      </w:r>
+      <w:proofErr w:type="spellStart"/>
+      <w:r>
+        <w:rPr>
+          <w:rFonts w:ascii="Times New Roman" w:hAnsi="Times New Roman" w:cs="Times New Roman"/>
+          <w:sz w:val="28"/>
+          <w:szCs w:val="28"/>
+        </w:rPr>
+        <w:t>chọn</w:t>
+      </w:r>
+      <w:proofErr w:type="spellEnd"/>
+      <w:r>
+        <w:rPr>
+          <w:rFonts w:ascii="Times New Roman" w:hAnsi="Times New Roman" w:cs="Times New Roman"/>
+          <w:sz w:val="28"/>
+          <w:szCs w:val="28"/>
+        </w:rPr>
+        <w:t xml:space="preserve"> Delete. </w:t>
+      </w:r>
+      <w:proofErr w:type="spellStart"/>
+      <w:r>
+        <w:rPr>
+          <w:rFonts w:ascii="Times New Roman" w:hAnsi="Times New Roman" w:cs="Times New Roman"/>
+          <w:sz w:val="28"/>
+          <w:szCs w:val="28"/>
+        </w:rPr>
+        <w:t>Tiếp</w:t>
+      </w:r>
+      <w:proofErr w:type="spellEnd"/>
+      <w:r>
+        <w:rPr>
+          <w:rFonts w:ascii="Times New Roman" w:hAnsi="Times New Roman" w:cs="Times New Roman"/>
+          <w:sz w:val="28"/>
+          <w:szCs w:val="28"/>
+        </w:rPr>
+        <w:t xml:space="preserve"> </w:t>
+      </w:r>
+      <w:proofErr w:type="spellStart"/>
+      <w:proofErr w:type="gramStart"/>
+      <w:r>
+        <w:rPr>
+          <w:rFonts w:ascii="Times New Roman" w:hAnsi="Times New Roman" w:cs="Times New Roman"/>
+          <w:sz w:val="28"/>
+          <w:szCs w:val="28"/>
+        </w:rPr>
+        <w:t>theo</w:t>
+      </w:r>
+      <w:proofErr w:type="spellEnd"/>
+      <w:proofErr w:type="gramEnd"/>
+      <w:r>
+        <w:rPr>
+          <w:rFonts w:ascii="Times New Roman" w:hAnsi="Times New Roman" w:cs="Times New Roman"/>
+          <w:sz w:val="28"/>
+          <w:szCs w:val="28"/>
+        </w:rPr>
+        <w:t xml:space="preserve"> </w:t>
+      </w:r>
+      <w:proofErr w:type="spellStart"/>
+      <w:r>
+        <w:rPr>
+          <w:rFonts w:ascii="Times New Roman" w:hAnsi="Times New Roman" w:cs="Times New Roman"/>
+          <w:sz w:val="28"/>
+          <w:szCs w:val="28"/>
+        </w:rPr>
+        <w:t>nhập</w:t>
+      </w:r>
+      <w:proofErr w:type="spellEnd"/>
+      <w:r>
+        <w:rPr>
+          <w:rFonts w:ascii="Times New Roman" w:hAnsi="Times New Roman" w:cs="Times New Roman"/>
+          <w:sz w:val="28"/>
+          <w:szCs w:val="28"/>
+        </w:rPr>
+        <w:t xml:space="preserve"> </w:t>
+      </w:r>
+      <w:proofErr w:type="spellStart"/>
+      <w:r>
+        <w:rPr>
+          <w:rFonts w:ascii="Times New Roman" w:hAnsi="Times New Roman" w:cs="Times New Roman"/>
+          <w:sz w:val="28"/>
+          <w:szCs w:val="28"/>
+        </w:rPr>
+        <w:t>mô</w:t>
+      </w:r>
+      <w:proofErr w:type="spellEnd"/>
+      <w:r>
+        <w:rPr>
+          <w:rFonts w:ascii="Times New Roman" w:hAnsi="Times New Roman" w:cs="Times New Roman"/>
+          <w:sz w:val="28"/>
+          <w:szCs w:val="28"/>
+        </w:rPr>
+        <w:t xml:space="preserve"> </w:t>
+      </w:r>
+      <w:proofErr w:type="spellStart"/>
+      <w:r>
+        <w:rPr>
+          <w:rFonts w:ascii="Times New Roman" w:hAnsi="Times New Roman" w:cs="Times New Roman"/>
+          <w:sz w:val="28"/>
+          <w:szCs w:val="28"/>
+        </w:rPr>
+        <w:t>tả</w:t>
+      </w:r>
+      <w:proofErr w:type="spellEnd"/>
+      <w:r>
+        <w:rPr>
+          <w:rFonts w:ascii="Times New Roman" w:hAnsi="Times New Roman" w:cs="Times New Roman"/>
+          <w:sz w:val="28"/>
+          <w:szCs w:val="28"/>
+        </w:rPr>
+        <w:t xml:space="preserve"> </w:t>
+      </w:r>
+      <w:proofErr w:type="spellStart"/>
+      <w:r>
+        <w:rPr>
+          <w:rFonts w:ascii="Times New Roman" w:hAnsi="Times New Roman" w:cs="Times New Roman"/>
+          <w:sz w:val="28"/>
+          <w:szCs w:val="28"/>
+        </w:rPr>
+        <w:t>về</w:t>
+      </w:r>
+      <w:proofErr w:type="spellEnd"/>
+      <w:r>
+        <w:rPr>
+          <w:rFonts w:ascii="Times New Roman" w:hAnsi="Times New Roman" w:cs="Times New Roman"/>
+          <w:sz w:val="28"/>
+          <w:szCs w:val="28"/>
+        </w:rPr>
+        <w:t xml:space="preserve"> </w:t>
+      </w:r>
+      <w:proofErr w:type="spellStart"/>
+      <w:r>
+        <w:rPr>
+          <w:rFonts w:ascii="Times New Roman" w:hAnsi="Times New Roman" w:cs="Times New Roman"/>
+          <w:sz w:val="28"/>
+          <w:szCs w:val="28"/>
+        </w:rPr>
+        <w:t>lần</w:t>
+      </w:r>
+      <w:proofErr w:type="spellEnd"/>
+      <w:r>
+        <w:rPr>
+          <w:rFonts w:ascii="Times New Roman" w:hAnsi="Times New Roman" w:cs="Times New Roman"/>
+          <w:sz w:val="28"/>
+          <w:szCs w:val="28"/>
+        </w:rPr>
+        <w:t xml:space="preserve"> commit </w:t>
+      </w:r>
+      <w:proofErr w:type="spellStart"/>
+      <w:r>
+        <w:rPr>
+          <w:rFonts w:ascii="Times New Roman" w:hAnsi="Times New Roman" w:cs="Times New Roman"/>
+          <w:sz w:val="28"/>
+          <w:szCs w:val="28"/>
+        </w:rPr>
+        <w:t>này</w:t>
+      </w:r>
+      <w:proofErr w:type="spellEnd"/>
+      <w:r>
+        <w:rPr>
+          <w:rFonts w:ascii="Times New Roman" w:hAnsi="Times New Roman" w:cs="Times New Roman"/>
+          <w:sz w:val="28"/>
+          <w:szCs w:val="28"/>
+        </w:rPr>
+        <w:t xml:space="preserve"> </w:t>
+      </w:r>
+      <w:proofErr w:type="spellStart"/>
+      <w:r>
+        <w:rPr>
+          <w:rFonts w:ascii="Times New Roman" w:hAnsi="Times New Roman" w:cs="Times New Roman"/>
+          <w:sz w:val="28"/>
+          <w:szCs w:val="28"/>
+        </w:rPr>
+        <w:t>vào</w:t>
+      </w:r>
+      <w:proofErr w:type="spellEnd"/>
+      <w:r>
+        <w:rPr>
+          <w:rFonts w:ascii="Times New Roman" w:hAnsi="Times New Roman" w:cs="Times New Roman"/>
+          <w:sz w:val="28"/>
+          <w:szCs w:val="28"/>
+        </w:rPr>
+        <w:t xml:space="preserve"> </w:t>
+      </w:r>
+      <w:proofErr w:type="spellStart"/>
+      <w:r>
+        <w:rPr>
+          <w:rFonts w:ascii="Times New Roman" w:hAnsi="Times New Roman" w:cs="Times New Roman"/>
+          <w:sz w:val="28"/>
+          <w:szCs w:val="28"/>
+        </w:rPr>
+        <w:t>mục</w:t>
+      </w:r>
+      <w:proofErr w:type="spellEnd"/>
+      <w:r>
+        <w:rPr>
+          <w:rFonts w:ascii="Times New Roman" w:hAnsi="Times New Roman" w:cs="Times New Roman"/>
+          <w:sz w:val="28"/>
+          <w:szCs w:val="28"/>
+        </w:rPr>
+        <w:t xml:space="preserve"> Message </w:t>
+      </w:r>
+      <w:proofErr w:type="spellStart"/>
+      <w:r>
+        <w:rPr>
+          <w:rFonts w:ascii="Times New Roman" w:hAnsi="Times New Roman" w:cs="Times New Roman"/>
+          <w:sz w:val="28"/>
+          <w:szCs w:val="28"/>
+        </w:rPr>
+        <w:t>rồi</w:t>
+      </w:r>
+      <w:proofErr w:type="spellEnd"/>
+      <w:r>
+        <w:rPr>
+          <w:rFonts w:ascii="Times New Roman" w:hAnsi="Times New Roman" w:cs="Times New Roman"/>
+          <w:sz w:val="28"/>
+          <w:szCs w:val="28"/>
+        </w:rPr>
+        <w:t xml:space="preserve"> commit</w:t>
+      </w:r>
+      <w:r>
+        <w:rPr>
+          <w:rFonts w:ascii="Times New Roman" w:hAnsi="Times New Roman" w:cs="Times New Roman"/>
+          <w:sz w:val="28"/>
+          <w:szCs w:val="28"/>
+        </w:rPr>
+        <w:t>.</w:t>
+      </w:r>
       <w:bookmarkStart w:id="0" w:name="_GoBack"/>
       <w:bookmarkEnd w:id="0"/>
+    </w:p>
+    <w:p>
+      <w:pPr>
+        <w:tabs>
+          <w:tab w:val="left" w:pos="2250"/>
+        </w:tabs>
+        <w:rPr>
+          <w:rFonts w:ascii="Times New Roman" w:hAnsi="Times New Roman" w:cs="Times New Roman"/>
+          <w:sz w:val="28"/>
+          <w:szCs w:val="28"/>
+        </w:rPr>
+      </w:pPr>
+    </w:p>
+    <w:p>
+      <w:pPr>
+        <w:rPr>
+          <w:rFonts w:ascii="Times New Roman" w:hAnsi="Times New Roman" w:cs="Times New Roman"/>
+        </w:rPr>
+      </w:pPr>
+      <w:r>
+        <w:rPr>
+          <w:rFonts w:ascii="Times New Roman" w:hAnsi="Times New Roman" w:cs="Times New Roman"/>
+        </w:rPr>
+        <w:tab/>
+      </w:r>
+    </w:p>
+    <w:p>
+      <w:pPr>
+        <w:rPr>
+          <w:rFonts w:ascii="Times New Roman" w:hAnsi="Times New Roman" w:cs="Times New Roman"/>
+        </w:rPr>
+      </w:pPr>
+      <w:r>
+        <w:rPr>
+          <w:rFonts w:ascii="Times New Roman" w:hAnsi="Times New Roman" w:cs="Times New Roman"/>
+          <w:noProof/>
+        </w:rPr>
+        <w:lastRenderedPageBreak/>
+        <w:drawing>
+          <wp:inline distT="0" distB="0" distL="0" distR="0">
+            <wp:extent cx="1476375" cy="371475"/>
+            <wp:effectExtent l="0" t="0" r="9525" b="9525"/>
+            <wp:docPr id="3" name="Picture 3"/>
+            <wp:cNvGraphicFramePr>
+              <a:graphicFrameLocks xmlns:a="http://schemas.openxmlformats.org/drawingml/2006/main" noChangeAspect="1"/>
+            </wp:cNvGraphicFramePr>
+            <a:graphic xmlns:a="http://schemas.openxmlformats.org/drawingml/2006/main">
+              <a:graphicData uri="http://schemas.openxmlformats.org/drawingml/2006/picture">
+                <pic:pic xmlns:pic="http://schemas.openxmlformats.org/drawingml/2006/picture">
+                  <pic:nvPicPr>
+                    <pic:cNvPr id="0" name="Picture 3"/>
+                    <pic:cNvPicPr>
+                      <a:picLocks noChangeAspect="1" noChangeArrowheads="1"/>
+                    </pic:cNvPicPr>
+                  </pic:nvPicPr>
+                  <pic:blipFill>
+                    <a:blip r:embed="rId9">
+                      <a:extLst>
+                        <a:ext uri="{28A0092B-C50C-407E-A947-70E740481C1C}">
+                          <a14:useLocalDpi xmlns:a14="http://schemas.microsoft.com/office/drawing/2010/main" val="0"/>
+                        </a:ext>
+                      </a:extLst>
+                    </a:blip>
+                    <a:srcRect/>
+                    <a:stretch>
+                      <a:fillRect/>
+                    </a:stretch>
+                  </pic:blipFill>
+                  <pic:spPr bwMode="auto">
+                    <a:xfrm>
+                      <a:off x="0" y="0"/>
+                      <a:ext cx="1476375" cy="371475"/>
+                    </a:xfrm>
+                    <a:prstGeom prst="rect">
+                      <a:avLst/>
+                    </a:prstGeom>
+                    <a:noFill/>
+                    <a:ln>
+                      <a:noFill/>
+                    </a:ln>
+                  </pic:spPr>
+                </pic:pic>
+              </a:graphicData>
+            </a:graphic>
+          </wp:inline>
+        </w:drawing>
+      </w:r>
+    </w:p>
+    <w:p>
+      <w:pPr>
+        <w:rPr>
+          <w:rFonts w:ascii="Times New Roman" w:hAnsi="Times New Roman" w:cs="Times New Roman"/>
+        </w:rPr>
+      </w:pPr>
+    </w:p>
+    <w:p>
+      <w:pPr>
+        <w:rPr>
+          <w:rFonts w:ascii="Times New Roman" w:hAnsi="Times New Roman" w:cs="Times New Roman"/>
+        </w:rPr>
+      </w:pPr>
+      <w:r>
+        <w:rPr>
+          <w:rFonts w:ascii="Times New Roman" w:hAnsi="Times New Roman" w:cs="Times New Roman"/>
+          <w:noProof/>
+        </w:rPr>
+        <w:drawing>
+          <wp:inline distT="0" distB="0" distL="0" distR="0">
+            <wp:extent cx="1495425" cy="390525"/>
+            <wp:effectExtent l="0" t="0" r="9525" b="9525"/>
+            <wp:docPr id="4" name="Picture 4"/>
+            <wp:cNvGraphicFramePr>
+              <a:graphicFrameLocks xmlns:a="http://schemas.openxmlformats.org/drawingml/2006/main" noChangeAspect="1"/>
+            </wp:cNvGraphicFramePr>
+            <a:graphic xmlns:a="http://schemas.openxmlformats.org/drawingml/2006/main">
+              <a:graphicData uri="http://schemas.openxmlformats.org/drawingml/2006/picture">
+                <pic:pic xmlns:pic="http://schemas.openxmlformats.org/drawingml/2006/picture">
+                  <pic:nvPicPr>
+                    <pic:cNvPr id="0" name="Picture 4"/>
+                    <pic:cNvPicPr>
+                      <a:picLocks noChangeAspect="1" noChangeArrowheads="1"/>
+                    </pic:cNvPicPr>
+                  </pic:nvPicPr>
+                  <pic:blipFill>
+                    <a:blip r:embed="rId10">
+                      <a:extLst>
+                        <a:ext uri="{28A0092B-C50C-407E-A947-70E740481C1C}">
+                          <a14:useLocalDpi xmlns:a14="http://schemas.microsoft.com/office/drawing/2010/main" val="0"/>
+                        </a:ext>
+                      </a:extLst>
+                    </a:blip>
+                    <a:srcRect/>
+                    <a:stretch>
+                      <a:fillRect/>
+                    </a:stretch>
+                  </pic:blipFill>
+                  <pic:spPr bwMode="auto">
+                    <a:xfrm>
+                      <a:off x="0" y="0"/>
+                      <a:ext cx="1495425" cy="390525"/>
+                    </a:xfrm>
+                    <a:prstGeom prst="rect">
+                      <a:avLst/>
+                    </a:prstGeom>
+                    <a:noFill/>
+                    <a:ln>
+                      <a:noFill/>
+                    </a:ln>
+                  </pic:spPr>
+                </pic:pic>
+              </a:graphicData>
+            </a:graphic>
+          </wp:inline>
+        </w:drawing>
+      </w:r>
     </w:p>
     <w:sectPr>
       <w:pgSz w:w="12240" w:h="15840"/>
@@ -72,6 +1831,103 @@
     </w:sectPr>
   </w:body>
 </w:document>
+</file>
+
+<file path=word/numbering.xml><?xml version="1.0" encoding="utf-8"?>
+<w:numbering xmlns:wpc="http://schemas.microsoft.com/office/word/2010/wordprocessingCanvas" xmlns:mc="http://schemas.openxmlformats.org/markup-compatibility/2006" xmlns:o="urn:schemas-microsoft-com:office:office" xmlns:r="http://schemas.openxmlformats.org/officeDocument/2006/relationships" xmlns:m="http://schemas.openxmlformats.org/officeDocument/2006/math" xmlns:v="urn:schemas-microsoft-com:vml" xmlns:wp14="http://schemas.microsoft.com/office/word/2010/wordprocessingDrawing" xmlns:wp="http://schemas.openxmlformats.org/drawingml/2006/wordprocessingDrawing" xmlns:w10="urn:schemas-microsoft-com:office:word" xmlns:w="http://schemas.openxmlformats.org/wordprocessingml/2006/main" xmlns:w14="http://schemas.microsoft.com/office/word/2010/wordml" xmlns:w15="http://schemas.microsoft.com/office/word/2012/wordml" xmlns:wpg="http://schemas.microsoft.com/office/word/2010/wordprocessingGroup" xmlns:wpi="http://schemas.microsoft.com/office/word/2010/wordprocessingInk" xmlns:wne="http://schemas.microsoft.com/office/word/2006/wordml" xmlns:wps="http://schemas.microsoft.com/office/word/2010/wordprocessingShape" mc:Ignorable="w14 w15 wp14">
+  <w:abstractNum w:abstractNumId="0">
+    <w:nsid w:val="1FBB072F"/>
+    <w:multiLevelType w:val="hybridMultilevel"/>
+    <w:tmpl w:val="B8E48BC8"/>
+    <w:lvl w:ilvl="0" w:tplc="0409000F">
+      <w:start w:val="1"/>
+      <w:numFmt w:val="decimal"/>
+      <w:lvlText w:val="%1."/>
+      <w:lvlJc w:val="left"/>
+      <w:pPr>
+        <w:ind w:left="720" w:hanging="360"/>
+      </w:pPr>
+      <w:rPr>
+        <w:rFonts w:hint="default"/>
+      </w:rPr>
+    </w:lvl>
+    <w:lvl w:ilvl="1" w:tplc="04090019" w:tentative="1">
+      <w:start w:val="1"/>
+      <w:numFmt w:val="lowerLetter"/>
+      <w:lvlText w:val="%2."/>
+      <w:lvlJc w:val="left"/>
+      <w:pPr>
+        <w:ind w:left="1440" w:hanging="360"/>
+      </w:pPr>
+    </w:lvl>
+    <w:lvl w:ilvl="2" w:tplc="0409001B" w:tentative="1">
+      <w:start w:val="1"/>
+      <w:numFmt w:val="lowerRoman"/>
+      <w:lvlText w:val="%3."/>
+      <w:lvlJc w:val="right"/>
+      <w:pPr>
+        <w:ind w:left="2160" w:hanging="180"/>
+      </w:pPr>
+    </w:lvl>
+    <w:lvl w:ilvl="3" w:tplc="0409000F" w:tentative="1">
+      <w:start w:val="1"/>
+      <w:numFmt w:val="decimal"/>
+      <w:lvlText w:val="%4."/>
+      <w:lvlJc w:val="left"/>
+      <w:pPr>
+        <w:ind w:left="2880" w:hanging="360"/>
+      </w:pPr>
+    </w:lvl>
+    <w:lvl w:ilvl="4" w:tplc="04090019" w:tentative="1">
+      <w:start w:val="1"/>
+      <w:numFmt w:val="lowerLetter"/>
+      <w:lvlText w:val="%5."/>
+      <w:lvlJc w:val="left"/>
+      <w:pPr>
+        <w:ind w:left="3600" w:hanging="360"/>
+      </w:pPr>
+    </w:lvl>
+    <w:lvl w:ilvl="5" w:tplc="0409001B" w:tentative="1">
+      <w:start w:val="1"/>
+      <w:numFmt w:val="lowerRoman"/>
+      <w:lvlText w:val="%6."/>
+      <w:lvlJc w:val="right"/>
+      <w:pPr>
+        <w:ind w:left="4320" w:hanging="180"/>
+      </w:pPr>
+    </w:lvl>
+    <w:lvl w:ilvl="6" w:tplc="0409000F" w:tentative="1">
+      <w:start w:val="1"/>
+      <w:numFmt w:val="decimal"/>
+      <w:lvlText w:val="%7."/>
+      <w:lvlJc w:val="left"/>
+      <w:pPr>
+        <w:ind w:left="5040" w:hanging="360"/>
+      </w:pPr>
+    </w:lvl>
+    <w:lvl w:ilvl="7" w:tplc="04090019" w:tentative="1">
+      <w:start w:val="1"/>
+      <w:numFmt w:val="lowerLetter"/>
+      <w:lvlText w:val="%8."/>
+      <w:lvlJc w:val="left"/>
+      <w:pPr>
+        <w:ind w:left="5760" w:hanging="360"/>
+      </w:pPr>
+    </w:lvl>
+    <w:lvl w:ilvl="8" w:tplc="0409001B" w:tentative="1">
+      <w:start w:val="1"/>
+      <w:numFmt w:val="lowerRoman"/>
+      <w:lvlText w:val="%9."/>
+      <w:lvlJc w:val="right"/>
+      <w:pPr>
+        <w:ind w:left="6480" w:hanging="180"/>
+      </w:pPr>
+    </w:lvl>
+  </w:abstractNum>
+  <w:num w:numId="1">
+    <w:abstractNumId w:val="0"/>
+  </w:num>
+</w:numbering>
 </file>
 
 <file path=word/styles.xml><?xml version="1.0" encoding="utf-8"?>
@@ -495,6 +2351,28 @@
     <w:semiHidden/>
     <w:unhideWhenUsed/>
   </w:style>
+  <w:style w:type="paragraph" w:styleId="ListParagraph">
+    <w:name w:val="List Paragraph"/>
+    <w:basedOn w:val="Normal"/>
+    <w:uiPriority w:val="34"/>
+    <w:qFormat/>
+    <w:rsid w:val="00A32FFF"/>
+    <w:pPr>
+      <w:ind w:left="720"/>
+      <w:contextualSpacing/>
+    </w:pPr>
+  </w:style>
+  <w:style w:type="character" w:styleId="Hyperlink">
+    <w:name w:val="Hyperlink"/>
+    <w:basedOn w:val="DefaultParagraphFont"/>
+    <w:uiPriority w:val="99"/>
+    <w:unhideWhenUsed/>
+    <w:rsid w:val="00295325"/>
+    <w:rPr>
+      <w:color w:val="0563C1" w:themeColor="hyperlink"/>
+      <w:u w:val="single"/>
+    </w:rPr>
+  </w:style>
 </w:styles>
 </file>
 

</xml_diff>

<commit_message>
Update Hướng dẫn sử dụng
</commit_message>
<xml_diff>
--- a/HuongDanSuDung.docx
+++ b/HuongDanSuDung.docx
@@ -919,6 +919,16 @@
           <w:szCs w:val="28"/>
         </w:rPr>
       </w:pPr>
+    </w:p>
+    <w:p>
+      <w:pPr>
+        <w:ind w:left="360"/>
+        <w:rPr>
+          <w:rFonts w:ascii="Times New Roman" w:hAnsi="Times New Roman" w:cs="Times New Roman"/>
+          <w:sz w:val="28"/>
+          <w:szCs w:val="28"/>
+        </w:rPr>
+      </w:pPr>
       <w:r>
         <w:rPr>
           <w:rFonts w:ascii="Times New Roman" w:hAnsi="Times New Roman" w:cs="Times New Roman"/>
@@ -1665,8 +1675,73 @@
         </w:rPr>
         <w:t>.</w:t>
       </w:r>
-      <w:bookmarkStart w:id="0" w:name="_GoBack"/>
-      <w:bookmarkEnd w:id="0"/>
+    </w:p>
+    <w:p>
+      <w:pPr>
+        <w:ind w:left="360"/>
+        <w:rPr>
+          <w:rFonts w:ascii="Times New Roman" w:hAnsi="Times New Roman" w:cs="Times New Roman"/>
+          <w:sz w:val="28"/>
+          <w:szCs w:val="28"/>
+        </w:rPr>
+      </w:pPr>
+      <w:r>
+        <w:rPr>
+          <w:rFonts w:ascii="Times New Roman" w:hAnsi="Times New Roman" w:cs="Times New Roman"/>
+          <w:noProof/>
+          <w:sz w:val="28"/>
+          <w:szCs w:val="28"/>
+        </w:rPr>
+        <w:lastRenderedPageBreak/>
+        <w:drawing>
+          <wp:inline distT="0" distB="0" distL="0" distR="0">
+            <wp:extent cx="4552950" cy="1133475"/>
+            <wp:effectExtent l="0" t="0" r="0" b="9525"/>
+            <wp:docPr id="8" name="Picture 8"/>
+            <wp:cNvGraphicFramePr>
+              <a:graphicFrameLocks xmlns:a="http://schemas.openxmlformats.org/drawingml/2006/main" noChangeAspect="1"/>
+            </wp:cNvGraphicFramePr>
+            <a:graphic xmlns:a="http://schemas.openxmlformats.org/drawingml/2006/main">
+              <a:graphicData uri="http://schemas.openxmlformats.org/drawingml/2006/picture">
+                <pic:pic xmlns:pic="http://schemas.openxmlformats.org/drawingml/2006/picture">
+                  <pic:nvPicPr>
+                    <pic:cNvPr id="0" name="Picture 8"/>
+                    <pic:cNvPicPr>
+                      <a:picLocks noChangeAspect="1" noChangeArrowheads="1"/>
+                    </pic:cNvPicPr>
+                  </pic:nvPicPr>
+                  <pic:blipFill>
+                    <a:blip r:embed="rId9">
+                      <a:extLst>
+                        <a:ext uri="{28A0092B-C50C-407E-A947-70E740481C1C}">
+                          <a14:useLocalDpi xmlns:a14="http://schemas.microsoft.com/office/drawing/2010/main" val="0"/>
+                        </a:ext>
+                      </a:extLst>
+                    </a:blip>
+                    <a:srcRect/>
+                    <a:stretch>
+                      <a:fillRect/>
+                    </a:stretch>
+                  </pic:blipFill>
+                  <pic:spPr bwMode="auto">
+                    <a:xfrm>
+                      <a:off x="0" y="0"/>
+                      <a:ext cx="4552950" cy="1133475"/>
+                    </a:xfrm>
+                    <a:prstGeom prst="rect">
+                      <a:avLst/>
+                    </a:prstGeom>
+                    <a:noFill/>
+                    <a:ln>
+                      <a:noFill/>
+                    </a:ln>
+                  </pic:spPr>
+                </pic:pic>
+              </a:graphicData>
+            </a:graphic>
+          </wp:inline>
+        </w:drawing>
+      </w:r>
     </w:p>
     <w:p>
       <w:pPr>
@@ -1679,6 +1754,116 @@
           <w:szCs w:val="28"/>
         </w:rPr>
       </w:pPr>
+      <w:proofErr w:type="spellStart"/>
+      <w:r>
+        <w:rPr>
+          <w:rFonts w:ascii="Times New Roman" w:hAnsi="Times New Roman" w:cs="Times New Roman"/>
+          <w:sz w:val="28"/>
+          <w:szCs w:val="28"/>
+        </w:rPr>
+        <w:t>Ấn</w:t>
+      </w:r>
+      <w:proofErr w:type="spellEnd"/>
+      <w:r>
+        <w:rPr>
+          <w:rFonts w:ascii="Times New Roman" w:hAnsi="Times New Roman" w:cs="Times New Roman"/>
+          <w:sz w:val="28"/>
+          <w:szCs w:val="28"/>
+        </w:rPr>
+        <w:t xml:space="preserve"> </w:t>
+      </w:r>
+      <w:proofErr w:type="spellStart"/>
+      <w:r>
+        <w:rPr>
+          <w:rFonts w:ascii="Times New Roman" w:hAnsi="Times New Roman" w:cs="Times New Roman"/>
+          <w:sz w:val="28"/>
+          <w:szCs w:val="28"/>
+        </w:rPr>
+        <w:t>vào</w:t>
+      </w:r>
+      <w:proofErr w:type="spellEnd"/>
+      <w:r>
+        <w:rPr>
+          <w:rFonts w:ascii="Times New Roman" w:hAnsi="Times New Roman" w:cs="Times New Roman"/>
+          <w:sz w:val="28"/>
+          <w:szCs w:val="28"/>
+        </w:rPr>
+        <w:t xml:space="preserve"> Sync </w:t>
+      </w:r>
+      <w:proofErr w:type="spellStart"/>
+      <w:r>
+        <w:rPr>
+          <w:rFonts w:ascii="Times New Roman" w:hAnsi="Times New Roman" w:cs="Times New Roman"/>
+          <w:sz w:val="28"/>
+          <w:szCs w:val="28"/>
+        </w:rPr>
+        <w:t>để</w:t>
+      </w:r>
+      <w:proofErr w:type="spellEnd"/>
+      <w:r>
+        <w:rPr>
+          <w:rFonts w:ascii="Times New Roman" w:hAnsi="Times New Roman" w:cs="Times New Roman"/>
+          <w:sz w:val="28"/>
+          <w:szCs w:val="28"/>
+        </w:rPr>
+        <w:t xml:space="preserve"> </w:t>
+      </w:r>
+      <w:proofErr w:type="spellStart"/>
+      <w:r>
+        <w:rPr>
+          <w:rFonts w:ascii="Times New Roman" w:hAnsi="Times New Roman" w:cs="Times New Roman"/>
+          <w:sz w:val="28"/>
+          <w:szCs w:val="28"/>
+        </w:rPr>
+        <w:t>đồng</w:t>
+      </w:r>
+      <w:proofErr w:type="spellEnd"/>
+      <w:r>
+        <w:rPr>
+          <w:rFonts w:ascii="Times New Roman" w:hAnsi="Times New Roman" w:cs="Times New Roman"/>
+          <w:sz w:val="28"/>
+          <w:szCs w:val="28"/>
+        </w:rPr>
+        <w:t xml:space="preserve"> </w:t>
+      </w:r>
+      <w:proofErr w:type="spellStart"/>
+      <w:r>
+        <w:rPr>
+          <w:rFonts w:ascii="Times New Roman" w:hAnsi="Times New Roman" w:cs="Times New Roman"/>
+          <w:sz w:val="28"/>
+          <w:szCs w:val="28"/>
+        </w:rPr>
+        <w:t>bộ</w:t>
+      </w:r>
+      <w:proofErr w:type="spellEnd"/>
+      <w:r>
+        <w:rPr>
+          <w:rFonts w:ascii="Times New Roman" w:hAnsi="Times New Roman" w:cs="Times New Roman"/>
+          <w:sz w:val="28"/>
+          <w:szCs w:val="28"/>
+        </w:rPr>
+        <w:t xml:space="preserve"> </w:t>
+      </w:r>
+      <w:proofErr w:type="spellStart"/>
+      <w:r>
+        <w:rPr>
+          <w:rFonts w:ascii="Times New Roman" w:hAnsi="Times New Roman" w:cs="Times New Roman"/>
+          <w:sz w:val="28"/>
+          <w:szCs w:val="28"/>
+        </w:rPr>
+        <w:t>với</w:t>
+      </w:r>
+      <w:proofErr w:type="spellEnd"/>
+      <w:r>
+        <w:rPr>
+          <w:rFonts w:ascii="Times New Roman" w:hAnsi="Times New Roman" w:cs="Times New Roman"/>
+          <w:sz w:val="28"/>
+          <w:szCs w:val="28"/>
+        </w:rPr>
+        <w:t xml:space="preserve"> server. </w:t>
+      </w:r>
+      <w:bookmarkStart w:id="0" w:name="_GoBack"/>
+      <w:bookmarkEnd w:id="0"/>
     </w:p>
     <w:p>
       <w:pPr>
@@ -1704,7 +1889,6 @@
           <w:rFonts w:ascii="Times New Roman" w:hAnsi="Times New Roman" w:cs="Times New Roman"/>
           <w:noProof/>
         </w:rPr>
-        <w:lastRenderedPageBreak/>
         <w:drawing>
           <wp:inline distT="0" distB="0" distL="0" distR="0">
             <wp:extent cx="1476375" cy="371475"/>
@@ -1723,7 +1907,7 @@
                     </pic:cNvPicPr>
                   </pic:nvPicPr>
                   <pic:blipFill>
-                    <a:blip r:embed="rId9">
+                    <a:blip r:embed="rId10">
                       <a:extLst>
                         <a:ext uri="{28A0092B-C50C-407E-A947-70E740481C1C}">
                           <a14:useLocalDpi xmlns:a14="http://schemas.microsoft.com/office/drawing/2010/main" val="0"/>
@@ -1791,7 +1975,7 @@
                     </pic:cNvPicPr>
                   </pic:nvPicPr>
                   <pic:blipFill>
-                    <a:blip r:embed="rId10">
+                    <a:blip r:embed="rId11">
                       <a:extLst>
                         <a:ext uri="{28A0092B-C50C-407E-A947-70E740481C1C}">
                           <a14:useLocalDpi xmlns:a14="http://schemas.microsoft.com/office/drawing/2010/main" val="0"/>

</xml_diff>